<commit_message>
Changes in word doc
</commit_message>
<xml_diff>
--- a/FinalFile/TPFinal_Diplomatura_20150615.docx
+++ b/FinalFile/TPFinal_Diplomatura_20150615.docx
@@ -10,6 +10,7 @@
           <w:numId w:val="2"/>
         </w:numPr>
         <w:ind w:left="284" w:hanging="284"/>
+        <w:jc w:val="both"/>
         <w:rPr>
           <w:color w:val="17365D" w:themeColor="text2" w:themeShade="BF"/>
         </w:rPr>
@@ -22,8 +23,100 @@
       </w:r>
     </w:p>
     <w:p>
-      <w:bookmarkStart w:id="0" w:name="_GoBack"/>
-      <w:bookmarkEnd w:id="0"/>
+      <w:pPr>
+        <w:spacing w:after="0"/>
+        <w:jc w:val="both"/>
+        <w:rPr>
+          <w:u w:val="single"/>
+        </w:rPr>
+      </w:pPr>
+      <w:r>
+        <w:rPr>
+          <w:u w:val="single"/>
+        </w:rPr>
+        <w:t>Objetivo</w:t>
+      </w:r>
+    </w:p>
+    <w:p>
+      <w:pPr>
+        <w:spacing w:after="0"/>
+        <w:jc w:val="both"/>
+      </w:pPr>
+      <w:r>
+        <w:t>El presente trabajo pretende comprender las tendencias del valor de las acciones de las compañías de tecnología Yahoo y Google.  Se seleccionaron ambas compañías ya que su objetivo principal es poder proveerle a los usuarios acceder a la información de la Web de forma fácil, además de proveer cualquier otra fuente de información</w:t>
+      </w:r>
+      <w:r>
+        <w:t>.</w:t>
+      </w:r>
+    </w:p>
+    <w:p>
+      <w:pPr>
+        <w:spacing w:after="0"/>
+        <w:jc w:val="both"/>
+      </w:pPr>
+    </w:p>
+    <w:p>
+      <w:pPr>
+        <w:spacing w:after="0"/>
+        <w:jc w:val="both"/>
+        <w:rPr>
+          <w:u w:val="single"/>
+        </w:rPr>
+      </w:pPr>
+      <w:r>
+        <w:rPr>
+          <w:u w:val="single"/>
+        </w:rPr>
+        <w:t>Historia</w:t>
+      </w:r>
+    </w:p>
+    <w:p>
+      <w:pPr>
+        <w:spacing w:after="0"/>
+        <w:jc w:val="both"/>
+      </w:pPr>
+      <w:r>
+        <w:t>A continuación detallaremos un poco de la historia de cada compañía.</w:t>
+      </w:r>
+    </w:p>
+    <w:p>
+      <w:pPr>
+        <w:spacing w:after="0"/>
+        <w:jc w:val="both"/>
+      </w:pPr>
+      <w:r>
+        <w:t>Yahoo comenzó en 1994.</w:t>
+      </w:r>
+    </w:p>
+    <w:p>
+      <w:pPr>
+        <w:spacing w:after="0"/>
+        <w:jc w:val="both"/>
+      </w:pPr>
+      <w:r>
+        <w:t>Yahoo se define como el start-up más grande globa</w:t>
+      </w:r>
+      <w:r>
+        <w:t>l</w:t>
+      </w:r>
+      <w:r>
+        <w:t xml:space="preserve">mente. Fue fundado con 1994 por dos candidatos de Standford PhD. Se identifica como una compañía que ayuda al usuario a encontrar lo que buscas en Internet a través de cualquier dispositivo. Sus empleados son reconocidos por su curiosidad y la compañía se identifica como aquella que celebra a las personas exploradoras, confiando en la pasión y la transformación para realizar lo correcto </w:t>
+      </w:r>
+      <w:r>
+        <w:t>para el usuario.</w:t>
+      </w:r>
+    </w:p>
+    <w:p>
+      <w:pPr>
+        <w:spacing w:after="0"/>
+        <w:jc w:val="both"/>
+      </w:pPr>
+      <w:r>
+        <w:t xml:space="preserve">Google </w:t>
+      </w:r>
+      <w:r>
+        <w:t>comenzó con en.</w:t>
+      </w:r>
     </w:p>
     <w:p>
       <w:pPr>
@@ -33,6 +126,7 @@
           <w:numId w:val="2"/>
         </w:numPr>
         <w:ind w:left="284" w:hanging="284"/>
+        <w:jc w:val="both"/>
         <w:rPr>
           <w:color w:val="17365D" w:themeColor="text2" w:themeShade="BF"/>
         </w:rPr>
@@ -42,6 +136,72 @@
           <w:color w:val="17365D" w:themeColor="text2" w:themeShade="BF"/>
         </w:rPr>
         <w:t>Metodología</w:t>
+      </w:r>
+    </w:p>
+    <w:p>
+      <w:pPr>
+        <w:spacing w:after="0" w:line="360" w:lineRule="auto"/>
+        <w:jc w:val="both"/>
+        <w:rPr>
+          <w:u w:val="single"/>
+        </w:rPr>
+      </w:pPr>
+      <w:r>
+        <w:rPr>
+          <w:u w:val="single"/>
+        </w:rPr>
+        <w:t>Fuentes utilizadas</w:t>
+      </w:r>
+    </w:p>
+    <w:p>
+      <w:pPr>
+        <w:spacing w:after="0"/>
+        <w:jc w:val="both"/>
+      </w:pPr>
+      <w:r>
+        <w:t>Se eligió como base, el listado de</w:t>
+      </w:r>
+      <w:r>
+        <w:t xml:space="preserve"> los valores de las acciones de Google y Yahoo. </w:t>
+      </w:r>
+      <w:r>
+        <w:t>Ambas bases se obtuvieron</w:t>
+      </w:r>
+      <w:r>
+        <w:t xml:space="preserve"> de Yahoo Finance en la sección de “Historical algo”.</w:t>
+      </w:r>
+      <w:r>
+        <w:t xml:space="preserve">  Para el caso de Yahoo se obtuvieron todos los valores de la compañía desde su salida a la bolsa en 12 de Abril de 1996, hasta el día de hoy. En cambio, para Google se tomó un período de 12 meses que incluye del 1 de Mayo de 2014 al 30 de Abril de 2015.</w:t>
+      </w:r>
+    </w:p>
+    <w:p>
+      <w:pPr>
+        <w:spacing w:after="0"/>
+        <w:jc w:val="both"/>
+      </w:pPr>
+    </w:p>
+    <w:p>
+      <w:pPr>
+        <w:spacing w:after="0"/>
+        <w:jc w:val="both"/>
+        <w:rPr>
+          <w:u w:val="single"/>
+        </w:rPr>
+      </w:pPr>
+      <w:r>
+        <w:rPr>
+          <w:u w:val="single"/>
+        </w:rPr>
+        <w:t>Tecnología utilizada</w:t>
+      </w:r>
+    </w:p>
+    <w:p>
+      <w:pPr>
+        <w:spacing w:after="0"/>
+        <w:jc w:val="both"/>
+      </w:pPr>
+      <w:r>
+        <w:t>Para poder realizar las visualizaciones, se utilizó HTML, y en conjunto la librería D3 y SVG. La mayoría de las visualizaciones su código fuente se basa en scripts encontrados en la Web. Todos los scripts fueron posteriormente cambiados de acuerdo a las necesidades e información que se poseía.</w:t>
       </w:r>
     </w:p>
     <w:p>
@@ -52,6 +212,7 @@
           <w:numId w:val="2"/>
         </w:numPr>
         <w:ind w:left="284" w:hanging="284"/>
+        <w:jc w:val="both"/>
         <w:rPr>
           <w:color w:val="17365D" w:themeColor="text2" w:themeShade="BF"/>
         </w:rPr>
@@ -62,6 +223,582 @@
         </w:rPr>
         <w:t>Análisis comparativo</w:t>
       </w:r>
+    </w:p>
+    <w:p>
+      <w:pPr>
+        <w:spacing w:after="0"/>
+        <w:jc w:val="both"/>
+        <w:rPr>
+          <w:u w:val="single"/>
+        </w:rPr>
+      </w:pPr>
+      <w:r>
+        <w:rPr>
+          <w:u w:val="single"/>
+        </w:rPr>
+        <w:t>Gráfico TrendStock</w:t>
+      </w:r>
+    </w:p>
+    <w:p>
+      <w:pPr>
+        <w:spacing w:after="0"/>
+        <w:jc w:val="both"/>
+      </w:pPr>
+      <w:r>
+        <w:rPr>
+          <w:b/>
+        </w:rPr>
+        <w:t>Nombre gráfico:</w:t>
+      </w:r>
+      <w:r>
+        <w:t xml:space="preserve"> </w:t>
+      </w:r>
+      <w:r>
+        <w:t>LineChart_TrendStock.html</w:t>
+      </w:r>
+    </w:p>
+    <w:p>
+      <w:pPr>
+        <w:spacing w:after="0"/>
+        <w:jc w:val="both"/>
+      </w:pPr>
+      <w:r>
+        <w:rPr>
+          <w:b/>
+        </w:rPr>
+        <w:t>Descripción:</w:t>
+      </w:r>
+      <w:r>
+        <w:t xml:space="preserve"> </w:t>
+      </w:r>
+      <w:r>
+        <w:t>El primer gráfico muestra la diferencia de precio de la acción de Yahoo y Google para el período de 12 meses, que comprende del 1 de Mayo de 2014 al 30 de Abril de 2015.</w:t>
+      </w:r>
+    </w:p>
+    <w:p>
+      <w:pPr>
+        <w:spacing w:after="0"/>
+        <w:jc w:val="both"/>
+      </w:pPr>
+    </w:p>
+    <w:p>
+      <w:pPr>
+        <w:spacing w:after="0"/>
+        <w:jc w:val="both"/>
+        <w:rPr>
+          <w:u w:val="single"/>
+        </w:rPr>
+      </w:pPr>
+      <w:r>
+        <w:rPr>
+          <w:u w:val="single"/>
+        </w:rPr>
+        <w:t xml:space="preserve">Gráfico </w:t>
+      </w:r>
+      <w:r>
+        <w:rPr>
+          <w:u w:val="single"/>
+        </w:rPr>
+        <w:t>Timeline</w:t>
+      </w:r>
+    </w:p>
+    <w:p>
+      <w:pPr>
+        <w:spacing w:after="0"/>
+        <w:jc w:val="both"/>
+      </w:pPr>
+      <w:r>
+        <w:rPr>
+          <w:b/>
+        </w:rPr>
+        <w:lastRenderedPageBreak/>
+        <w:t>Nombre gráfico:</w:t>
+      </w:r>
+      <w:r>
+        <w:t xml:space="preserve"> </w:t>
+      </w:r>
+      <w:r>
+        <w:t>TimeLine_Yahoo.html</w:t>
+      </w:r>
+    </w:p>
+    <w:p>
+      <w:pPr>
+        <w:spacing w:after="0"/>
+        <w:jc w:val="both"/>
+      </w:pPr>
+      <w:r>
+        <w:rPr>
+          <w:b/>
+        </w:rPr>
+        <w:t xml:space="preserve">Descripción: </w:t>
+      </w:r>
+      <w:r>
+        <w:t xml:space="preserve">El </w:t>
+      </w:r>
+      <w:r>
+        <w:t>gráfico muestra un poco de la historia de Yahoo desde su inicio hasta el día de hoy</w:t>
+      </w:r>
+      <w:r>
+        <w:t>.</w:t>
+      </w:r>
+      <w:r>
+        <w:t xml:space="preserve"> En paralelo se analizó el valor de la acción de Yahoo de acuerdo al evento histórico.</w:t>
+      </w:r>
+    </w:p>
+    <w:p>
+      <w:pPr>
+        <w:spacing w:after="0"/>
+        <w:jc w:val="both"/>
+      </w:pPr>
+    </w:p>
+    <w:p>
+      <w:pPr>
+        <w:spacing w:after="0"/>
+        <w:jc w:val="both"/>
+        <w:rPr>
+          <w:u w:val="single"/>
+        </w:rPr>
+      </w:pPr>
+      <w:r>
+        <w:rPr>
+          <w:u w:val="single"/>
+        </w:rPr>
+        <w:t xml:space="preserve">Gráfico </w:t>
+      </w:r>
+      <w:r>
+        <w:rPr>
+          <w:u w:val="single"/>
+        </w:rPr>
+        <w:t>precio alto y bajo de Yahoo</w:t>
+      </w:r>
+    </w:p>
+    <w:p>
+      <w:pPr>
+        <w:spacing w:after="0"/>
+        <w:jc w:val="both"/>
+      </w:pPr>
+      <w:r>
+        <w:rPr>
+          <w:b/>
+        </w:rPr>
+        <w:t>Nombre gráfico:</w:t>
+      </w:r>
+      <w:r>
+        <w:t xml:space="preserve"> </w:t>
+      </w:r>
+      <w:r>
+        <w:t>LineChart_LowHighPrice_Yahoo.html</w:t>
+      </w:r>
+    </w:p>
+    <w:p>
+      <w:pPr>
+        <w:spacing w:after="0"/>
+        <w:jc w:val="both"/>
+      </w:pPr>
+      <w:r>
+        <w:rPr>
+          <w:b/>
+        </w:rPr>
+        <w:t>Fuente:</w:t>
+      </w:r>
+      <w:r>
+        <w:t xml:space="preserve"> </w:t>
+      </w:r>
+      <w:r>
+        <w:t>yahoo_lowhigh.csv</w:t>
+      </w:r>
+    </w:p>
+    <w:p>
+      <w:pPr>
+        <w:spacing w:after="0"/>
+        <w:jc w:val="both"/>
+      </w:pPr>
+      <w:r>
+        <w:rPr>
+          <w:b/>
+        </w:rPr>
+        <w:t>Descripción:</w:t>
+      </w:r>
+      <w:r>
+        <w:t xml:space="preserve"> </w:t>
+      </w:r>
+      <w:r>
+        <w:t>El gráfico muestra</w:t>
+      </w:r>
+      <w:r>
+        <w:t xml:space="preserve"> </w:t>
+      </w:r>
+      <w:r>
+        <w:t>del 1 de Mayo de 2014 al 30 de Abril de 2015</w:t>
+      </w:r>
+      <w:r>
+        <w:t xml:space="preserve"> por mes el valor mínimo y máximo en cada día</w:t>
+      </w:r>
+      <w:r>
+        <w:t>.</w:t>
+      </w:r>
+    </w:p>
+    <w:p>
+      <w:pPr>
+        <w:spacing w:after="0"/>
+        <w:jc w:val="both"/>
+      </w:pPr>
+    </w:p>
+    <w:p>
+      <w:pPr>
+        <w:spacing w:after="0"/>
+        <w:jc w:val="both"/>
+        <w:rPr>
+          <w:u w:val="single"/>
+        </w:rPr>
+      </w:pPr>
+      <w:r>
+        <w:rPr>
+          <w:u w:val="single"/>
+        </w:rPr>
+        <w:t xml:space="preserve">Gráfico </w:t>
+      </w:r>
+      <w:r>
+        <w:rPr>
+          <w:u w:val="single"/>
+        </w:rPr>
+        <w:t>precio alto y bajo de Google</w:t>
+      </w:r>
+    </w:p>
+    <w:p>
+      <w:pPr>
+        <w:spacing w:after="0"/>
+        <w:jc w:val="both"/>
+      </w:pPr>
+      <w:r>
+        <w:rPr>
+          <w:b/>
+        </w:rPr>
+        <w:t>Nombre gráfico:</w:t>
+      </w:r>
+      <w:r>
+        <w:t xml:space="preserve"> </w:t>
+      </w:r>
+      <w:r>
+        <w:t>LineChart_LowHighPrice_</w:t>
+      </w:r>
+      <w:r>
+        <w:t>Google</w:t>
+      </w:r>
+      <w:r>
+        <w:t>.html</w:t>
+      </w:r>
+    </w:p>
+    <w:p>
+      <w:pPr>
+        <w:spacing w:after="0"/>
+        <w:jc w:val="both"/>
+      </w:pPr>
+      <w:r>
+        <w:rPr>
+          <w:b/>
+        </w:rPr>
+        <w:t>Fuente:</w:t>
+      </w:r>
+      <w:r>
+        <w:t xml:space="preserve"> </w:t>
+      </w:r>
+      <w:r>
+        <w:t>google</w:t>
+      </w:r>
+      <w:r>
+        <w:t>_lowhigh.csv</w:t>
+      </w:r>
+    </w:p>
+    <w:p>
+      <w:pPr>
+        <w:spacing w:after="0"/>
+        <w:jc w:val="both"/>
+      </w:pPr>
+      <w:r>
+        <w:rPr>
+          <w:b/>
+        </w:rPr>
+        <w:t>Descripción:</w:t>
+      </w:r>
+      <w:r>
+        <w:t xml:space="preserve"> El gráfico muestra del 1 de Mayo de 2014 al 30 de Abril de 2015 por mes el valor mínimo y máximo en cada día.</w:t>
+      </w:r>
+    </w:p>
+    <w:p>
+      <w:pPr>
+        <w:spacing w:after="0"/>
+        <w:jc w:val="both"/>
+      </w:pPr>
+    </w:p>
+    <w:p>
+      <w:pPr>
+        <w:spacing w:after="0"/>
+        <w:jc w:val="both"/>
+        <w:rPr>
+          <w:u w:val="single"/>
+        </w:rPr>
+      </w:pPr>
+      <w:r>
+        <w:rPr>
+          <w:u w:val="single"/>
+        </w:rPr>
+        <w:t xml:space="preserve">Gráfico </w:t>
+      </w:r>
+      <w:r>
+        <w:rPr>
+          <w:u w:val="single"/>
+        </w:rPr>
+        <w:t>de número de volumen (operaciones venta-compra) de Yahoo</w:t>
+      </w:r>
+    </w:p>
+    <w:p>
+      <w:pPr>
+        <w:spacing w:after="0"/>
+        <w:jc w:val="both"/>
+      </w:pPr>
+      <w:r>
+        <w:rPr>
+          <w:b/>
+        </w:rPr>
+        <w:t>Nombre gráfico:</w:t>
+      </w:r>
+      <w:r>
+        <w:t xml:space="preserve"> </w:t>
+      </w:r>
+      <w:r>
+        <w:t>BarColumn_StockVolume_Yahoo.html</w:t>
+      </w:r>
+    </w:p>
+    <w:p>
+      <w:pPr>
+        <w:spacing w:after="0"/>
+        <w:jc w:val="both"/>
+      </w:pPr>
+      <w:r>
+        <w:rPr>
+          <w:b/>
+        </w:rPr>
+        <w:t>Fuente:</w:t>
+      </w:r>
+      <w:r>
+        <w:t xml:space="preserve"> </w:t>
+      </w:r>
+      <w:r>
+        <w:t>yahoo_volume.csv</w:t>
+      </w:r>
+    </w:p>
+    <w:p>
+      <w:pPr>
+        <w:spacing w:after="0"/>
+        <w:jc w:val="both"/>
+      </w:pPr>
+      <w:r>
+        <w:rPr>
+          <w:b/>
+        </w:rPr>
+        <w:t>Descripción:</w:t>
+      </w:r>
+      <w:r>
+        <w:t xml:space="preserve"> El gráfico muestra del 1 de Mayo de 2014 al 30 de Abril de 2015 </w:t>
+      </w:r>
+      <w:r>
+        <w:t>el número de acciones vendidas-compradas durante cada mes</w:t>
+      </w:r>
+      <w:r>
+        <w:t>.</w:t>
+      </w:r>
+    </w:p>
+    <w:p>
+      <w:pPr>
+        <w:spacing w:after="0"/>
+        <w:jc w:val="both"/>
+      </w:pPr>
+    </w:p>
+    <w:p>
+      <w:pPr>
+        <w:spacing w:after="0"/>
+        <w:jc w:val="both"/>
+        <w:rPr>
+          <w:u w:val="single"/>
+        </w:rPr>
+      </w:pPr>
+      <w:r>
+        <w:rPr>
+          <w:u w:val="single"/>
+        </w:rPr>
+        <w:t xml:space="preserve">Gráfico </w:t>
+      </w:r>
+      <w:r>
+        <w:rPr>
+          <w:u w:val="single"/>
+        </w:rPr>
+        <w:t xml:space="preserve">de número de volumen (operaciones venta-compra) de </w:t>
+      </w:r>
+      <w:r>
+        <w:rPr>
+          <w:u w:val="single"/>
+        </w:rPr>
+        <w:t>Google</w:t>
+      </w:r>
+    </w:p>
+    <w:p>
+      <w:pPr>
+        <w:spacing w:after="0"/>
+        <w:jc w:val="both"/>
+      </w:pPr>
+      <w:r>
+        <w:rPr>
+          <w:b/>
+        </w:rPr>
+        <w:t>Nombre gráfico:</w:t>
+      </w:r>
+      <w:r>
+        <w:t xml:space="preserve"> </w:t>
+      </w:r>
+      <w:r>
+        <w:t>BarColumn_StockVolume_</w:t>
+      </w:r>
+      <w:r>
+        <w:t>Google</w:t>
+      </w:r>
+      <w:r>
+        <w:t>.html</w:t>
+      </w:r>
+    </w:p>
+    <w:p>
+      <w:pPr>
+        <w:spacing w:after="0"/>
+        <w:jc w:val="both"/>
+      </w:pPr>
+      <w:r>
+        <w:rPr>
+          <w:b/>
+        </w:rPr>
+        <w:t>Fuente:</w:t>
+      </w:r>
+      <w:r>
+        <w:t xml:space="preserve"> </w:t>
+      </w:r>
+      <w:r>
+        <w:t>google</w:t>
+      </w:r>
+      <w:r>
+        <w:t>_volume.csv</w:t>
+      </w:r>
+    </w:p>
+    <w:p>
+      <w:pPr>
+        <w:spacing w:after="0"/>
+        <w:jc w:val="both"/>
+      </w:pPr>
+      <w:r>
+        <w:rPr>
+          <w:b/>
+        </w:rPr>
+        <w:t>Descripción:</w:t>
+      </w:r>
+      <w:r>
+        <w:t xml:space="preserve"> El gráfico muestra del 1 de Mayo de 2014 al 30 de Abril de 2015 el número de acciones vendidas-compradas durante cada mes.</w:t>
+      </w:r>
+    </w:p>
+    <w:p>
+      <w:pPr>
+        <w:spacing w:after="0"/>
+        <w:jc w:val="both"/>
+      </w:pPr>
+    </w:p>
+    <w:p>
+      <w:pPr>
+        <w:spacing w:after="0"/>
+        <w:jc w:val="both"/>
+        <w:rPr>
+          <w:u w:val="single"/>
+        </w:rPr>
+      </w:pPr>
+      <w:r>
+        <w:rPr>
+          <w:u w:val="single"/>
+        </w:rPr>
+        <w:t xml:space="preserve">Gráfico </w:t>
+      </w:r>
+      <w:r>
+        <w:rPr>
+          <w:u w:val="single"/>
+        </w:rPr>
+        <w:t>de Ley de Benford aplicado</w:t>
+      </w:r>
+    </w:p>
+    <w:p>
+      <w:pPr>
+        <w:spacing w:after="0"/>
+        <w:jc w:val="both"/>
+      </w:pPr>
+      <w:r>
+        <w:rPr>
+          <w:b/>
+        </w:rPr>
+        <w:t>Nombre gráfico:</w:t>
+      </w:r>
+      <w:r>
+        <w:t xml:space="preserve"> </w:t>
+      </w:r>
+      <w:r>
+        <w:t>GroupedBars_Benford_Yahoo.html</w:t>
+      </w:r>
+    </w:p>
+    <w:p>
+      <w:pPr>
+        <w:spacing w:after="0"/>
+        <w:jc w:val="both"/>
+      </w:pPr>
+      <w:r>
+        <w:rPr>
+          <w:b/>
+        </w:rPr>
+        <w:t>Fuente:</w:t>
+      </w:r>
+      <w:r>
+        <w:t xml:space="preserve"> </w:t>
+      </w:r>
+      <w:r>
+        <w:t>yahoo_benfordlaw.csv</w:t>
+      </w:r>
+    </w:p>
+    <w:p>
+      <w:pPr>
+        <w:spacing w:after="0"/>
+        <w:jc w:val="both"/>
+      </w:pPr>
+      <w:r>
+        <w:rPr>
+          <w:b/>
+        </w:rPr>
+        <w:t>Descripción:</w:t>
+      </w:r>
+      <w:r>
+        <w:t xml:space="preserve"> </w:t>
+      </w:r>
+      <w:r>
+        <w:t>explicar la ley de B</w:t>
+      </w:r>
+      <w:bookmarkStart w:id="0" w:name="_GoBack"/>
+      <w:bookmarkEnd w:id="0"/>
+      <w:r>
+        <w:t>enford</w:t>
+      </w:r>
+      <w:r>
+        <w:t>, se aplicó para todos los valores de las acciones de 1996 al 2015</w:t>
+      </w:r>
+      <w:r>
+        <w:t>.</w:t>
+      </w:r>
+    </w:p>
+    <w:p>
+      <w:pPr>
+        <w:spacing w:after="0"/>
+        <w:jc w:val="both"/>
+      </w:pPr>
     </w:p>
     <w:p>
       <w:pPr>
@@ -71,6 +808,7 @@
           <w:numId w:val="2"/>
         </w:numPr>
         <w:ind w:left="284" w:hanging="284"/>
+        <w:jc w:val="both"/>
         <w:rPr>
           <w:color w:val="17365D" w:themeColor="text2" w:themeShade="BF"/>
         </w:rPr>
@@ -79,6 +817,7 @@
         <w:rPr>
           <w:color w:val="17365D" w:themeColor="text2" w:themeShade="BF"/>
         </w:rPr>
+        <w:lastRenderedPageBreak/>
         <w:t>Predicción del valor de la acción</w:t>
       </w:r>
     </w:p>
@@ -90,6 +829,7 @@
           <w:numId w:val="2"/>
         </w:numPr>
         <w:ind w:left="284" w:hanging="284"/>
+        <w:jc w:val="both"/>
         <w:rPr>
           <w:color w:val="17365D" w:themeColor="text2" w:themeShade="BF"/>
         </w:rPr>
@@ -104,6 +844,7 @@
     <w:p>
       <w:pPr>
         <w:pStyle w:val="Heading1"/>
+        <w:jc w:val="both"/>
         <w:rPr>
           <w:color w:val="17365D" w:themeColor="text2" w:themeShade="BF"/>
         </w:rPr>

</xml_diff>